<commit_message>
Projeto Traders: Em Desenvolvimento Projeto de Banco de dados: Desenvolvimento do Projeto Conceitual.
</commit_message>
<xml_diff>
--- a/Projeto Traders/Projeto Banco de Dados/Projeto Conceitual - Minimundo.docx
+++ b/Projeto Traders/Projeto Banco de Dados/Projeto Conceitual - Minimundo.docx
@@ -25,9 +25,6 @@
     <w:p>
       <w:pPr>
         <w:rPr>
-          <w:i w:val="0"/>
-          <w:iCs w:val="0"/>
-          <w:u w:val="none"/>
           <w:lang w:val="pt-BR"/>
         </w:rPr>
       </w:pPr>
@@ -39,108 +36,65 @@
       </w:r>
       <w:r>
         <w:rPr>
-          <w:u w:val="single"/>
-          <w:lang w:val="pt-BR"/>
-        </w:rPr>
-        <w:t>Investidor</w:t>
-      </w:r>
-      <w:r>
-        <w:rPr>
-          <w:u w:val="none"/>
-          <w:lang w:val="pt-BR"/>
-        </w:rPr>
-        <w:t xml:space="preserve"> (#login, senha, nome)</w:t>
-      </w:r>
-      <w:r>
-        <w:rPr>
-          <w:lang w:val="pt-BR"/>
-        </w:rPr>
-        <w:t xml:space="preserve"> deve cadastrar as</w:t>
-      </w:r>
-      <w:r>
-        <w:rPr>
-          <w:u w:val="single"/>
-          <w:lang w:val="pt-BR"/>
-        </w:rPr>
-        <w:t xml:space="preserve"> Notas Corretagem</w:t>
-      </w:r>
-      <w:r>
-        <w:rPr>
-          <w:u w:val="none"/>
-          <w:lang w:val="pt-BR"/>
-        </w:rPr>
-        <w:t xml:space="preserve"> (#codigo, data, Ativo, </w:t>
-      </w:r>
-      <w:r>
-        <w:rPr>
-          <w:rFonts w:hint="default"/>
-          <w:u w:val="none"/>
-          <w:lang w:val="pt-BR"/>
-        </w:rPr>
-        <w:t>Ajuste de DayTrade, Total das despesas, IRRF DayTrade</w:t>
-      </w:r>
-      <w:r>
-        <w:rPr>
-          <w:u w:val="none"/>
-          <w:lang w:val="pt-BR"/>
-        </w:rPr>
-        <w:t xml:space="preserve">) no sistema através do campo </w:t>
-      </w:r>
-      <w:r>
-        <w:rPr>
-          <w:u w:val="single"/>
-          <w:lang w:val="pt-BR"/>
-        </w:rPr>
-        <w:t>Renda Variável</w:t>
-      </w:r>
-      <w:r>
-        <w:rPr>
-          <w:u w:val="none"/>
-          <w:lang w:val="pt-BR"/>
-        </w:rPr>
-        <w:t xml:space="preserve"> (#Ativo, data da nota corretagem, código da nota corretagem, </w:t>
-      </w:r>
-      <w:r>
-        <w:rPr>
-          <w:rFonts w:hint="default"/>
-          <w:u w:val="none"/>
-          <w:lang w:val="pt-BR"/>
-        </w:rPr>
-        <w:t>Calculo Total Bruto</w:t>
-      </w:r>
-      <w:r>
-        <w:rPr>
-          <w:u w:val="none"/>
-          <w:lang w:val="pt-BR"/>
-        </w:rPr>
-        <w:t xml:space="preserve">), afim de que gere um Banco de Dados com as </w:t>
-      </w:r>
-      <w:r>
-        <w:rPr>
-          <w:i w:val="0"/>
-          <w:iCs w:val="0"/>
-          <w:u w:val="single"/>
-          <w:lang w:val="pt-BR"/>
-        </w:rPr>
-        <w:t>Operações</w:t>
-      </w:r>
-      <w:r>
-        <w:rPr>
-          <w:i w:val="0"/>
-          <w:iCs w:val="0"/>
-          <w:u w:val="none"/>
-          <w:lang w:val="pt-BR"/>
-        </w:rPr>
-        <w:t xml:space="preserve"> relativas a Renda Variável</w:t>
-      </w:r>
-      <w:r>
-        <w:rPr>
-          <w:i w:val="0"/>
-          <w:iCs w:val="0"/>
-          <w:u w:val="none"/>
-          <w:lang w:val="pt-BR"/>
-        </w:rPr>
-        <w:t>.</w:t>
+          <w:b/>
+          <w:bCs/>
+          <w:i w:val="0"/>
+          <w:iCs w:val="0"/>
+          <w:u w:val="single"/>
+          <w:lang w:val="pt-BR"/>
+        </w:rPr>
+        <w:t>Usuário,</w:t>
+      </w:r>
+      <w:r>
+        <w:rPr>
+          <w:lang w:val="pt-BR"/>
+        </w:rPr>
+        <w:t xml:space="preserve"> denominado assim como </w:t>
+      </w:r>
+      <w:r>
+        <w:rPr>
+          <w:b/>
+          <w:bCs/>
+          <w:u w:val="single"/>
+          <w:lang w:val="pt-BR"/>
+        </w:rPr>
+        <w:t>Investidor,</w:t>
+      </w:r>
+      <w:r>
+        <w:rPr>
+          <w:u w:val="none"/>
+          <w:lang w:val="pt-BR"/>
+        </w:rPr>
+        <w:t xml:space="preserve"> </w:t>
+      </w:r>
+      <w:r>
+        <w:rPr>
+          <w:lang w:val="pt-BR"/>
+        </w:rPr>
+        <w:t xml:space="preserve">deve realizar a </w:t>
+      </w:r>
+      <w:r>
+        <w:rPr>
+          <w:b/>
+          <w:bCs/>
+          <w:u w:val="single"/>
+          <w:lang w:val="pt-BR"/>
+        </w:rPr>
+        <w:t>autenticação</w:t>
+      </w:r>
+      <w:r>
+        <w:rPr>
+          <w:lang w:val="pt-BR"/>
+        </w:rPr>
+        <w:t xml:space="preserve"> (Login) </w:t>
+      </w:r>
+      <w:bookmarkStart w:id="0" w:name="_GoBack"/>
+      <w:bookmarkEnd w:id="0"/>
+      <w:r>
+        <w:rPr>
+          <w:lang w:val="pt-BR"/>
+        </w:rPr>
+        <w:t>no sistema.</w:t>
       </w:r>
     </w:p>
     <w:p>
@@ -154,6 +108,87 @@
       </w:pPr>
       <w:r>
         <w:rPr>
+          <w:lang w:val="pt-BR"/>
+        </w:rPr>
+        <w:t xml:space="preserve">O </w:t>
+      </w:r>
+      <w:r>
+        <w:rPr>
+          <w:b/>
+          <w:bCs/>
+          <w:u w:val="single"/>
+          <w:lang w:val="pt-BR"/>
+        </w:rPr>
+        <w:t>Investidor</w:t>
+      </w:r>
+      <w:r>
+        <w:rPr>
+          <w:lang w:val="pt-BR"/>
+        </w:rPr>
+        <w:t xml:space="preserve"> realiza o </w:t>
+      </w:r>
+      <w:r>
+        <w:rPr>
+          <w:b/>
+          <w:bCs/>
+          <w:u w:val="single"/>
+          <w:lang w:val="pt-BR"/>
+        </w:rPr>
+        <w:t>cadastro das Notas Corretagem</w:t>
+      </w:r>
+      <w:r>
+        <w:rPr>
+          <w:u w:val="none"/>
+          <w:lang w:val="pt-BR"/>
+        </w:rPr>
+        <w:t xml:space="preserve"> no sistema, mais ainda tem a possibilidade de </w:t>
+      </w:r>
+      <w:r>
+        <w:rPr>
+          <w:b/>
+          <w:bCs/>
+          <w:u w:val="single"/>
+          <w:lang w:val="pt-BR"/>
+        </w:rPr>
+        <w:t>configurar</w:t>
+      </w:r>
+      <w:r>
+        <w:rPr>
+          <w:u w:val="none"/>
+          <w:lang w:val="pt-BR"/>
+        </w:rPr>
+        <w:t xml:space="preserve"> todas as variáveis do sistema, afim de que gere um Banco de Dados com as </w:t>
+      </w:r>
+      <w:r>
+        <w:rPr>
+          <w:i w:val="0"/>
+          <w:iCs w:val="0"/>
+          <w:u w:val="none"/>
+          <w:lang w:val="pt-BR"/>
+        </w:rPr>
+        <w:t>Operações</w:t>
+      </w:r>
+      <w:r>
+        <w:rPr>
+          <w:i w:val="0"/>
+          <w:iCs w:val="0"/>
+          <w:u w:val="none"/>
+          <w:lang w:val="pt-BR"/>
+        </w:rPr>
+        <w:t xml:space="preserve"> relativas aos seus investimentos.</w:t>
+      </w:r>
+    </w:p>
+    <w:p>
+      <w:pPr>
+        <w:rPr>
+          <w:i w:val="0"/>
+          <w:iCs w:val="0"/>
+          <w:u w:val="none"/>
+          <w:lang w:val="pt-BR"/>
+        </w:rPr>
+      </w:pPr>
+      <w:r>
+        <w:rPr>
           <w:i w:val="0"/>
           <w:iCs w:val="0"/>
           <w:u w:val="none"/>
@@ -165,7 +200,7 @@
         <w:rPr>
           <w:i w:val="0"/>
           <w:iCs w:val="0"/>
-          <w:u w:val="single"/>
+          <w:u w:val="none"/>
           <w:lang w:val="pt-BR"/>
         </w:rPr>
         <w:t>Operações</w:t>
@@ -177,25 +212,7 @@
           <w:u w:val="none"/>
           <w:lang w:val="pt-BR"/>
         </w:rPr>
-        <w:t xml:space="preserve"> são processadas gerando compilações mensais, </w:t>
-      </w:r>
-      <w:r>
-        <w:rPr>
-          <w:i w:val="0"/>
-          <w:iCs w:val="0"/>
-          <w:u w:val="single"/>
-          <w:lang w:val="pt-BR"/>
-        </w:rPr>
-        <w:t>Operações Compiladas</w:t>
-      </w:r>
-      <w:r>
-        <w:rPr>
-          <w:i w:val="0"/>
-          <w:iCs w:val="0"/>
-          <w:u w:val="none"/>
-          <w:lang w:val="pt-BR"/>
-        </w:rPr>
-        <w:t xml:space="preserve"> (#Ativo, #Mês de referencia, Total Liquido da Nota no mês de referencia).</w:t>
+        <w:t xml:space="preserve"> são processadas gerando compilações mensais consolidadas ou não, estas compilações são geradas através das movimentações que são cadastradas através das Notas Corretagem.</w:t>
       </w:r>
     </w:p>
     <w:p>
@@ -216,52 +233,107 @@
           <w:u w:val="none"/>
           <w:lang w:val="pt-BR"/>
         </w:rPr>
-        <w:t xml:space="preserve">As </w:t>
-      </w:r>
-      <w:r>
-        <w:rPr>
-          <w:i w:val="0"/>
-          <w:iCs w:val="0"/>
-          <w:u w:val="single"/>
-          <w:lang w:val="pt-BR"/>
-        </w:rPr>
-        <w:t>Operações C</w:t>
-      </w:r>
-      <w:r>
-        <w:rPr>
-          <w:i w:val="0"/>
-          <w:iCs w:val="0"/>
-          <w:u w:val="single"/>
-          <w:lang w:val="pt-BR"/>
-        </w:rPr>
-        <w:t>ompiladas</w:t>
-      </w:r>
-      <w:r>
-        <w:rPr>
-          <w:i w:val="0"/>
-          <w:iCs w:val="0"/>
-          <w:u w:val="none"/>
-          <w:lang w:val="pt-BR"/>
-        </w:rPr>
-        <w:t xml:space="preserve"> geram um</w:t>
-      </w:r>
-      <w:r>
-        <w:rPr>
-          <w:i w:val="0"/>
-          <w:iCs w:val="0"/>
-          <w:u w:val="single"/>
-          <w:lang w:val="pt-BR"/>
-        </w:rPr>
-        <w:t xml:space="preserve"> relatório de Cálculos</w:t>
-      </w:r>
-      <w:r>
-        <w:rPr>
-          <w:i w:val="0"/>
-          <w:iCs w:val="0"/>
-          <w:u w:val="none"/>
-          <w:lang w:val="pt-BR"/>
-        </w:rPr>
-        <w:t xml:space="preserve"> (#Ativo, </w:t>
+        <w:t xml:space="preserve">O </w:t>
+      </w:r>
+      <w:r>
+        <w:rPr>
+          <w:b/>
+          <w:bCs/>
+          <w:i w:val="0"/>
+          <w:iCs w:val="0"/>
+          <w:u w:val="single"/>
+          <w:lang w:val="pt-BR"/>
+        </w:rPr>
+        <w:t>cadastro das Notas Corretagem</w:t>
+      </w:r>
+      <w:r>
+        <w:rPr>
+          <w:i w:val="0"/>
+          <w:iCs w:val="0"/>
+          <w:u w:val="none"/>
+          <w:lang w:val="pt-BR"/>
+        </w:rPr>
+        <w:t xml:space="preserve"> geram simultaneamente o </w:t>
+      </w:r>
+      <w:r>
+        <w:rPr>
+          <w:b/>
+          <w:bCs/>
+          <w:i w:val="0"/>
+          <w:iCs w:val="0"/>
+          <w:u w:val="single"/>
+          <w:lang w:val="pt-BR"/>
+        </w:rPr>
+        <w:t>Relatório Gerencial</w:t>
+      </w:r>
+      <w:r>
+        <w:rPr>
+          <w:i w:val="0"/>
+          <w:iCs w:val="0"/>
+          <w:u w:val="none"/>
+          <w:lang w:val="pt-BR"/>
+        </w:rPr>
+        <w:t xml:space="preserve"> e o </w:t>
+      </w:r>
+      <w:r>
+        <w:rPr>
+          <w:b/>
+          <w:bCs/>
+          <w:i w:val="0"/>
+          <w:iCs w:val="0"/>
+          <w:u w:val="single"/>
+          <w:lang w:val="pt-BR"/>
+        </w:rPr>
+        <w:t>Relatório Analítico</w:t>
+      </w:r>
+      <w:r>
+        <w:rPr>
+          <w:i w:val="0"/>
+          <w:iCs w:val="0"/>
+          <w:u w:val="none"/>
+          <w:lang w:val="pt-BR"/>
+        </w:rPr>
+        <w:t xml:space="preserve"> que por sua vez auxiliam no gerenciamento dos Bens e Direitos que são muito úteis para o preenchimento da Declaração anual de Imposto de Renda Pessoa Física, o </w:t>
+      </w:r>
+      <w:r>
+        <w:rPr>
+          <w:b/>
+          <w:bCs/>
+          <w:i w:val="0"/>
+          <w:iCs w:val="0"/>
+          <w:u w:val="single"/>
+          <w:lang w:val="pt-BR"/>
+        </w:rPr>
+        <w:t>cadastro das Notas Corretagem</w:t>
+      </w:r>
+      <w:r>
+        <w:rPr>
+          <w:i w:val="0"/>
+          <w:iCs w:val="0"/>
+          <w:u w:val="none"/>
+          <w:lang w:val="pt-BR"/>
+        </w:rPr>
+        <w:t xml:space="preserve"> possibilitam também a possibilidade de gerar um </w:t>
+      </w:r>
+      <w:r>
+        <w:rPr>
+          <w:b/>
+          <w:bCs/>
+          <w:i w:val="0"/>
+          <w:iCs w:val="0"/>
+          <w:u w:val="single"/>
+          <w:lang w:val="pt-BR"/>
+        </w:rPr>
+        <w:t>esboço da Guia de Recolhimento</w:t>
+      </w:r>
+      <w:r>
+        <w:rPr>
+          <w:i w:val="0"/>
+          <w:iCs w:val="0"/>
+          <w:u w:val="none"/>
+          <w:lang w:val="pt-BR"/>
+        </w:rPr>
+        <w:t xml:space="preserve"> </w:t>
       </w:r>
       <w:r>
         <w:rPr>
@@ -271,133 +343,7 @@
           <w:u w:val="none"/>
           <w:lang w:val="pt-BR"/>
         </w:rPr>
-        <w:t>Total Liquido da Nota, Compensar, IRRF DayTrade, IRRF DayTrade a compensar,</w:t>
-      </w:r>
-      <w:r>
-        <w:rPr>
-          <w:rFonts w:hint="default"/>
-          <w:i w:val="0"/>
-          <w:iCs w:val="0"/>
-          <w:u w:val="none"/>
-          <w:lang w:val="pt-BR"/>
-        </w:rPr>
-        <w:tab/>
-      </w:r>
-      <w:r>
-        <w:rPr>
-          <w:rFonts w:hint="default"/>
-          <w:i w:val="0"/>
-          <w:iCs w:val="0"/>
-          <w:u w:val="none"/>
-          <w:lang w:val="pt-BR"/>
-        </w:rPr>
-        <w:t>Base de Calculo</w:t>
-      </w:r>
-      <w:bookmarkStart w:id="0" w:name="_GoBack"/>
-      <w:bookmarkEnd w:id="0"/>
-      <w:r>
-        <w:rPr>
-          <w:rFonts w:hint="default"/>
-          <w:i w:val="0"/>
-          <w:iCs w:val="0"/>
-          <w:u w:val="none"/>
-          <w:lang w:val="pt-BR"/>
-        </w:rPr>
-        <w:t>, IR (20%) Devido, Calculo IR, Imposto a Pagar, Total DARF 6015,</w:t>
-      </w:r>
-      <w:r>
-        <w:rPr>
-          <w:rFonts w:hint="default"/>
-          <w:i w:val="0"/>
-          <w:iCs w:val="0"/>
-          <w:u w:val="none"/>
-          <w:lang w:val="pt-BR"/>
-        </w:rPr>
-        <w:tab/>
-      </w:r>
-      <w:r>
-        <w:rPr>
-          <w:rFonts w:hint="default"/>
-          <w:i w:val="0"/>
-          <w:iCs w:val="0"/>
-          <w:u w:val="none"/>
-          <w:lang w:val="pt-BR"/>
-        </w:rPr>
-        <w:t>Rend Liquido</w:t>
-      </w:r>
-      <w:r>
-        <w:rPr>
-          <w:i w:val="0"/>
-          <w:iCs w:val="0"/>
-          <w:u w:val="none"/>
-          <w:lang w:val="pt-BR"/>
-        </w:rPr>
-        <w:t xml:space="preserve">) que por sua vez gera um </w:t>
-      </w:r>
-      <w:r>
-        <w:rPr>
-          <w:i w:val="0"/>
-          <w:iCs w:val="0"/>
-          <w:u w:val="single"/>
-          <w:lang w:val="pt-BR"/>
-        </w:rPr>
-        <w:t>relatório de Preenchimento</w:t>
-      </w:r>
-      <w:r>
-        <w:rPr>
-          <w:i w:val="0"/>
-          <w:iCs w:val="0"/>
-          <w:u w:val="none"/>
-          <w:lang w:val="pt-BR"/>
-        </w:rPr>
-        <w:t xml:space="preserve"> (#</w:t>
-      </w:r>
-      <w:r>
-        <w:rPr>
-          <w:rFonts w:hint="default"/>
-          <w:i w:val="0"/>
-          <w:iCs w:val="0"/>
-          <w:u w:val="none"/>
-          <w:lang w:val="pt-BR"/>
-        </w:rPr>
-        <w:t>Mercado (produto financeiro);  Resultados (RESULTADO LIQUIDO DO MÊS, Resultado negativo até o mês anterior, BASE DE CALCULO DO IMPOSTO, Prejuízo a Compensar, Aliquota do Imposto, IMPOSTO DEVIDO); Consolidação do Mês (Total do imposto devido, IR fonte de DayTrade no mês, IR fonte de DayTrade nos meses anteriores, IR fonte de DayTrade a compensar, Imposto a pagar)</w:t>
-      </w:r>
-      <w:r>
-        <w:rPr>
-          <w:i w:val="0"/>
-          <w:iCs w:val="0"/>
-          <w:u w:val="none"/>
-          <w:lang w:val="pt-BR"/>
-        </w:rPr>
-        <w:t xml:space="preserve">) que irá auxiliar no preenchimento da Declaração do Imposto de Renda Pessoa Física, mais ainda irá gerar o </w:t>
-      </w:r>
-      <w:r>
-        <w:rPr>
-          <w:i w:val="0"/>
-          <w:iCs w:val="0"/>
-          <w:u w:val="single"/>
-          <w:lang w:val="pt-BR"/>
-        </w:rPr>
-        <w:t>relatório de Contribuições</w:t>
-      </w:r>
-      <w:r>
-        <w:rPr>
-          <w:i w:val="0"/>
-          <w:iCs w:val="0"/>
-          <w:u w:val="none"/>
-          <w:lang w:val="pt-BR"/>
-        </w:rPr>
-        <w:t xml:space="preserve"> (Nome, #</w:t>
-      </w:r>
-      <w:r>
-        <w:rPr>
-          <w:rFonts w:hint="default"/>
-          <w:i w:val="0"/>
-          <w:iCs w:val="0"/>
-          <w:u w:val="none"/>
-          <w:lang w:val="pt-BR"/>
-        </w:rPr>
-        <w:t>Período de Apuração, #Código da Receita, Data de Vencimento, Valor do Principal, Valor Total) para auxiliar no preenchimento da guia de recolhimento.</w:t>
+        <w:t>para auxiliar no preenchimento do DARF.</w:t>
       </w:r>
     </w:p>
     <w:p>

</xml_diff>

<commit_message>
Projeto Traders: Em Desenvolvimento. Projeto Algoritmos: Calcular Nota. Projeto Conceitual: Projeto Conceitual.
</commit_message>
<xml_diff>
--- a/Projeto Traders/Projeto Banco de Dados/Projeto Conceitual - Minimundo.docx
+++ b/Projeto Traders/Projeto Banco de Dados/Projeto Conceitual - Minimundo.docx
@@ -12,19 +12,65 @@
         <w:rPr>
           <w:lang w:val="pt-BR"/>
         </w:rPr>
-        <w:t>Todas as Especulações em DayTrade devem ser gerenciadas afim de que no final de cada mês seja gerado o imposto sob os ganhos auferidos conforme as alíquotas de cada modalidade do produto financeiro, sendo preenchido corretamente a guia de recolhimento, com responsabilidade do contribuinte, lembrando que no final de cada ano há a necessidade de preencher corretamente a Declaração do Imposto de Renda Pessoa Física no Campo de Renda Variável.</w:t>
-      </w:r>
-    </w:p>
-    <w:p>
-      <w:pPr>
-        <w:rPr>
-          <w:lang w:val="pt-BR"/>
-        </w:rPr>
-      </w:pPr>
-    </w:p>
-    <w:p>
-      <w:pPr>
-        <w:rPr>
+        <w:t>Todo e quaisquer investimentos, sejam especulações ou acumulo de patrimônio, devem ser gerenciados afim de que realize a Declaração do Imposto de Renda, mais ainda quando necessário, arrecadação do imposto sob o lucro auferido, conforme cada modalidade do produto financeiro, sendo o preenchido correto a guia de recolhimento e declaração da Receita Federal, com responsabilidade do contribuinte.</w:t>
+      </w:r>
+    </w:p>
+    <w:p>
+      <w:pPr>
+        <w:rPr>
+          <w:lang w:val="pt-BR"/>
+        </w:rPr>
+      </w:pPr>
+    </w:p>
+    <w:p>
+      <w:pPr>
+        <w:rPr>
+          <w:lang w:val="pt-BR"/>
+        </w:rPr>
+      </w:pPr>
+      <w:r>
+        <w:rPr>
+          <w:lang w:val="pt-BR"/>
+        </w:rPr>
+        <w:t>O Investidor, denominado assim como Usuário,</w:t>
+      </w:r>
+      <w:r>
+        <w:rPr>
+          <w:u w:val="none"/>
+          <w:lang w:val="pt-BR"/>
+        </w:rPr>
+        <w:t xml:space="preserve"> </w:t>
+      </w:r>
+      <w:r>
+        <w:rPr>
+          <w:lang w:val="pt-BR"/>
+        </w:rPr>
+        <w:t xml:space="preserve">deve realizar </w:t>
+      </w:r>
+      <w:r>
+        <w:rPr>
+          <w:b w:val="0"/>
+          <w:bCs w:val="0"/>
+          <w:i w:val="0"/>
+          <w:iCs w:val="0"/>
+          <w:u w:val="none"/>
+          <w:lang w:val="pt-BR"/>
+        </w:rPr>
+        <w:t xml:space="preserve">autenticação </w:t>
+      </w:r>
+      <w:r>
+        <w:rPr>
+          <w:lang w:val="pt-BR"/>
+        </w:rPr>
+        <w:t>(Login) no sistema para ter acesso as ferramentas.</w:t>
+      </w:r>
+    </w:p>
+    <w:p>
+      <w:pPr>
+        <w:rPr>
+          <w:b w:val="0"/>
+          <w:bCs w:val="0"/>
+          <w:u w:val="none"/>
           <w:lang w:val="pt-BR"/>
         </w:rPr>
       </w:pPr>
@@ -38,18 +84,25 @@
         <w:rPr>
           <w:b/>
           <w:bCs/>
-          <w:i w:val="0"/>
-          <w:iCs w:val="0"/>
           <w:u w:val="single"/>
           <w:lang w:val="pt-BR"/>
         </w:rPr>
-        <w:t>Usuário,</w:t>
-      </w:r>
-      <w:r>
-        <w:rPr>
-          <w:lang w:val="pt-BR"/>
-        </w:rPr>
-        <w:t xml:space="preserve"> denominado assim como </w:t>
+        <w:t>Usuário</w:t>
+      </w:r>
+      <w:r>
+        <w:rPr>
+          <w:lang w:val="pt-BR"/>
+        </w:rPr>
+        <w:t xml:space="preserve"> realiza o </w:t>
+      </w:r>
+      <w:r>
+        <w:rPr>
+          <w:b w:val="0"/>
+          <w:bCs w:val="0"/>
+          <w:u w:val="none"/>
+          <w:lang w:val="pt-BR"/>
+        </w:rPr>
+        <w:t xml:space="preserve">cadastro das </w:t>
       </w:r>
       <w:r>
         <w:rPr>
@@ -58,20 +111,14 @@
           <w:u w:val="single"/>
           <w:lang w:val="pt-BR"/>
         </w:rPr>
-        <w:t>Investidor,</w:t>
-      </w:r>
-      <w:r>
-        <w:rPr>
-          <w:u w:val="none"/>
-          <w:lang w:val="pt-BR"/>
-        </w:rPr>
-        <w:t xml:space="preserve"> </w:t>
-      </w:r>
-      <w:r>
-        <w:rPr>
-          <w:lang w:val="pt-BR"/>
-        </w:rPr>
-        <w:t xml:space="preserve">deve realizar a </w:t>
+        <w:t>Notas Corretagem</w:t>
+      </w:r>
+      <w:r>
+        <w:rPr>
+          <w:u w:val="none"/>
+          <w:lang w:val="pt-BR"/>
+        </w:rPr>
+        <w:t xml:space="preserve"> conforme o tipo de operação (DayTrade ou Comum) ou </w:t>
       </w:r>
       <w:r>
         <w:rPr>
@@ -80,282 +127,469 @@
           <w:u w:val="single"/>
           <w:lang w:val="pt-BR"/>
         </w:rPr>
-        <w:t>autenticação</w:t>
-      </w:r>
-      <w:r>
-        <w:rPr>
-          <w:lang w:val="pt-BR"/>
-        </w:rPr>
-        <w:t xml:space="preserve"> (Login) </w:t>
+        <w:t>Aplicações em Renda Fixa</w:t>
+      </w:r>
+      <w:r>
+        <w:rPr>
+          <w:b w:val="0"/>
+          <w:bCs w:val="0"/>
+          <w:u w:val="none"/>
+          <w:lang w:val="pt-BR"/>
+        </w:rPr>
+        <w:t xml:space="preserve">, precisa antes de tudo, registrar e configurar as </w:t>
+      </w:r>
+      <w:r>
+        <w:rPr>
+          <w:b/>
+          <w:bCs/>
+          <w:u w:val="single"/>
+          <w:lang w:val="pt-BR"/>
+        </w:rPr>
+        <w:t>Corretoras</w:t>
+      </w:r>
+      <w:r>
+        <w:rPr>
+          <w:b w:val="0"/>
+          <w:bCs w:val="0"/>
+          <w:u w:val="none"/>
+          <w:lang w:val="pt-BR"/>
+        </w:rPr>
+        <w:t xml:space="preserve">, </w:t>
+      </w:r>
+      <w:r>
+        <w:rPr>
+          <w:b/>
+          <w:bCs/>
+          <w:u w:val="single"/>
+          <w:lang w:val="pt-BR"/>
+        </w:rPr>
+        <w:t>custos BMF</w:t>
+      </w:r>
+      <w:r>
+        <w:rPr>
+          <w:b w:val="0"/>
+          <w:bCs w:val="0"/>
+          <w:u w:val="none"/>
+          <w:lang w:val="pt-BR"/>
+        </w:rPr>
+        <w:t xml:space="preserve"> e </w:t>
+      </w:r>
+      <w:r>
+        <w:rPr>
+          <w:b/>
+          <w:bCs/>
+          <w:u w:val="single"/>
+          <w:lang w:val="pt-BR"/>
+        </w:rPr>
+        <w:t>outros</w:t>
+      </w:r>
+      <w:r>
+        <w:rPr>
+          <w:b w:val="0"/>
+          <w:bCs w:val="0"/>
+          <w:u w:val="none"/>
+          <w:lang w:val="pt-BR"/>
+        </w:rPr>
+        <w:t>.</w:t>
+      </w:r>
+    </w:p>
+    <w:p>
+      <w:pPr>
+        <w:rPr>
+          <w:b w:val="0"/>
+          <w:bCs w:val="0"/>
+          <w:u w:val="none"/>
+          <w:lang w:val="pt-BR"/>
+        </w:rPr>
+      </w:pPr>
+    </w:p>
+    <w:p>
+      <w:pPr>
+        <w:rPr>
+          <w:b w:val="0"/>
+          <w:bCs w:val="0"/>
+          <w:u w:val="none"/>
+          <w:lang w:val="pt-BR"/>
+        </w:rPr>
+      </w:pPr>
+      <w:r>
+        <w:rPr>
+          <w:b/>
+          <w:bCs/>
+          <w:u w:val="none"/>
+          <w:lang w:val="pt-BR"/>
+        </w:rPr>
+        <w:t>Usuário</w:t>
+      </w:r>
+      <w:r>
+        <w:rPr>
+          <w:b w:val="0"/>
+          <w:bCs w:val="0"/>
+          <w:u w:val="none"/>
+          <w:lang w:val="pt-BR"/>
+        </w:rPr>
+        <w:t xml:space="preserve"> (#UserName, Password, e-mail, Nome, Sobrenome)</w:t>
+      </w:r>
+    </w:p>
+    <w:p>
+      <w:pPr>
+        <w:rPr>
+          <w:b w:val="0"/>
+          <w:bCs w:val="0"/>
+          <w:u w:val="none"/>
+          <w:lang w:val="pt-BR"/>
+        </w:rPr>
+      </w:pPr>
+      <w:r>
+        <w:rPr>
+          <w:b/>
+          <w:bCs/>
+          <w:u w:val="none"/>
+          <w:lang w:val="pt-BR"/>
+        </w:rPr>
+        <w:t>Nota_DayTrade</w:t>
+      </w:r>
+      <w:r>
+        <w:rPr>
+          <w:b w:val="0"/>
+          <w:bCs w:val="0"/>
+          <w:u w:val="none"/>
+          <w:lang w:val="pt-BR"/>
+        </w:rPr>
+        <w:t xml:space="preserve"> (</w:t>
+      </w:r>
+      <w:r>
+        <w:rPr>
+          <w:b w:val="0"/>
+          <w:bCs w:val="0"/>
+          <w:u w:val="none"/>
+          <w:lang w:val="pt-BR"/>
+        </w:rPr>
+        <w:t xml:space="preserve">#Numero_Nota, #Ativo, #Corretora, #Data_Operação, Quantidade, Custo_Total, </w:t>
+      </w:r>
+      <w:r>
+        <w:rPr>
+          <w:b w:val="0"/>
+          <w:bCs w:val="0"/>
+          <w:u w:val="none"/>
+          <w:lang w:val="pt-BR"/>
+        </w:rPr>
+        <w:t>#Vencimento_Ativo, Ajuste)</w:t>
+      </w:r>
+    </w:p>
+    <w:p>
+      <w:pPr>
+        <w:rPr>
+          <w:b w:val="0"/>
+          <w:bCs w:val="0"/>
+          <w:u w:val="none"/>
+          <w:lang w:val="pt-BR"/>
+        </w:rPr>
+      </w:pPr>
+      <w:r>
+        <w:rPr>
+          <w:b/>
+          <w:bCs/>
+          <w:u w:val="none"/>
+          <w:lang w:val="pt-BR"/>
+        </w:rPr>
+        <w:t>Nota_RendaFixa_RendaVariavel</w:t>
+      </w:r>
+      <w:r>
+        <w:rPr>
+          <w:b w:val="0"/>
+          <w:bCs w:val="0"/>
+          <w:u w:val="none"/>
+          <w:lang w:val="pt-BR"/>
+        </w:rPr>
+        <w:t xml:space="preserve"> (#Numero_Nota, #Ativo, #Corretora, #Data_Operação, Quantidade, Custo_Total, preço, TipoNegociação)</w:t>
+      </w:r>
+    </w:p>
+    <w:p>
+      <w:pPr>
+        <w:rPr>
+          <w:b w:val="0"/>
+          <w:bCs w:val="0"/>
+          <w:u w:val="none"/>
+          <w:lang w:val="pt-BR"/>
+        </w:rPr>
+      </w:pPr>
+      <w:r>
+        <w:rPr>
+          <w:b/>
+          <w:bCs/>
+          <w:u w:val="none"/>
+          <w:lang w:val="pt-BR"/>
+        </w:rPr>
+        <w:t xml:space="preserve">Nota_Operação </w:t>
+      </w:r>
+      <w:r>
+        <w:rPr>
+          <w:b w:val="0"/>
+          <w:bCs w:val="0"/>
+          <w:u w:val="none"/>
+          <w:lang w:val="pt-BR"/>
+        </w:rPr>
+        <w:t>(#Numero_Nota, #Ativo, #Corretora, #Data_Operação, Quantidade, Custo_Total)</w:t>
+      </w:r>
+    </w:p>
+    <w:p>
+      <w:pPr>
+        <w:rPr>
+          <w:b w:val="0"/>
+          <w:bCs w:val="0"/>
+          <w:u w:val="none"/>
+          <w:lang w:val="pt-BR"/>
+        </w:rPr>
+      </w:pPr>
+      <w:r>
+        <w:rPr>
+          <w:b/>
+          <w:bCs/>
+          <w:u w:val="none"/>
+          <w:lang w:val="pt-BR"/>
+        </w:rPr>
+        <w:t>Ativo</w:t>
+      </w:r>
+      <w:r>
+        <w:rPr>
+          <w:b w:val="0"/>
+          <w:bCs w:val="0"/>
+          <w:u w:val="none"/>
+          <w:lang w:val="pt-BR"/>
+        </w:rPr>
+        <w:t xml:space="preserve"> (#Ativo, Nome, Mercado, Fator_Calculo, Mercado)</w:t>
+      </w:r>
+    </w:p>
+    <w:p>
+      <w:pPr>
+        <w:ind w:left="100" w:hanging="100" w:hangingChars="50"/>
+        <w:rPr>
+          <w:i w:val="0"/>
+          <w:iCs w:val="0"/>
+          <w:u w:val="none"/>
+          <w:lang w:val="pt-BR"/>
+        </w:rPr>
+      </w:pPr>
+    </w:p>
+    <w:p>
+      <w:pPr>
+        <w:ind w:left="100" w:hanging="100" w:hangingChars="50"/>
+        <w:rPr>
+          <w:i w:val="0"/>
+          <w:iCs w:val="0"/>
+          <w:u w:val="none"/>
+          <w:lang w:val="pt-BR"/>
+        </w:rPr>
+      </w:pPr>
+      <w:r>
+        <w:rPr>
+          <w:b/>
+          <w:bCs/>
+          <w:i w:val="0"/>
+          <w:iCs w:val="0"/>
+          <w:u w:val="none"/>
+          <w:lang w:val="pt-BR"/>
+        </w:rPr>
+        <w:t>Corretora</w:t>
+      </w:r>
+      <w:r>
+        <w:rPr>
+          <w:i w:val="0"/>
+          <w:iCs w:val="0"/>
+          <w:u w:val="none"/>
+          <w:lang w:val="pt-BR"/>
+        </w:rPr>
+        <w:t xml:space="preserve"> (#Cod, Nome, Taxa_ISS)</w:t>
+      </w:r>
+    </w:p>
+    <w:p>
+      <w:pPr>
+        <w:ind w:left="100" w:hanging="100" w:hangingChars="50"/>
+        <w:rPr>
+          <w:i w:val="0"/>
+          <w:iCs w:val="0"/>
+          <w:u w:val="none"/>
+          <w:lang w:val="pt-BR"/>
+        </w:rPr>
+      </w:pPr>
+      <w:r>
+        <w:rPr>
+          <w:b/>
+          <w:bCs/>
+          <w:i w:val="0"/>
+          <w:iCs w:val="0"/>
+          <w:u w:val="none"/>
+          <w:lang w:val="pt-BR"/>
+        </w:rPr>
+        <w:t>Corretagem</w:t>
+      </w:r>
+      <w:r>
+        <w:rPr>
+          <w:i w:val="0"/>
+          <w:iCs w:val="0"/>
+          <w:u w:val="none"/>
+          <w:lang w:val="pt-BR"/>
+        </w:rPr>
+        <w:t xml:space="preserve"> (#Cod_Corretora, #Tipo_Corretagem, Valor)</w:t>
+      </w:r>
+    </w:p>
+    <w:p>
+      <w:pPr>
+        <w:ind w:left="100" w:hanging="100" w:hangingChars="50"/>
+        <w:rPr>
+          <w:i w:val="0"/>
+          <w:iCs w:val="0"/>
+          <w:u w:val="none"/>
+          <w:lang w:val="pt-BR"/>
+        </w:rPr>
+      </w:pPr>
+      <w:r>
+        <w:rPr>
+          <w:b/>
+          <w:bCs/>
+          <w:i w:val="0"/>
+          <w:iCs w:val="0"/>
+          <w:u w:val="none"/>
+          <w:lang w:val="pt-BR"/>
+        </w:rPr>
+        <w:t>Tabela_Faixas_BMF</w:t>
+      </w:r>
+      <w:r>
+        <w:rPr>
+          <w:i w:val="0"/>
+          <w:iCs w:val="0"/>
+          <w:u w:val="none"/>
+          <w:lang w:val="pt-BR"/>
+        </w:rPr>
+        <w:t xml:space="preserve"> (#Ativo, #Tipo_Taxa, De_1, De_2, De_3, De_4, De_5, ATE_1, ATE_2, ATE_3, ATE_4, ATE_5, ACIMA_DE, #Tipo_Ativo, #Tipo_Operação)</w:t>
+      </w:r>
+    </w:p>
+    <w:p>
+      <w:pPr>
+        <w:ind w:left="100" w:hanging="100" w:hangingChars="50"/>
+        <w:rPr>
+          <w:i w:val="0"/>
+          <w:iCs w:val="0"/>
+          <w:u w:val="none"/>
+          <w:lang w:val="pt-BR"/>
+        </w:rPr>
+      </w:pPr>
+      <w:r>
+        <w:rPr>
+          <w:b/>
+          <w:bCs/>
+          <w:i w:val="0"/>
+          <w:iCs w:val="0"/>
+          <w:u w:val="none"/>
+          <w:lang w:val="pt-BR"/>
+        </w:rPr>
+        <w:t>Tabela_Faixas_BMF_TIPO</w:t>
+      </w:r>
+      <w:r>
+        <w:rPr>
+          <w:i w:val="0"/>
+          <w:iCs w:val="0"/>
+          <w:u w:val="none"/>
+          <w:lang w:val="pt-BR"/>
+        </w:rPr>
+        <w:t xml:space="preserve"> (#Tipo_Ativo, #Tipo_Operação, #Ativo, Taxa)</w:t>
+      </w:r>
+    </w:p>
+    <w:p>
+      <w:pPr>
+        <w:ind w:left="100" w:hanging="100" w:hangingChars="50"/>
+        <w:rPr>
+          <w:i w:val="0"/>
+          <w:iCs w:val="0"/>
+          <w:u w:val="none"/>
+          <w:lang w:val="pt-BR"/>
+        </w:rPr>
+      </w:pPr>
+      <w:r>
+        <w:rPr>
+          <w:b/>
+          <w:bCs/>
+          <w:i w:val="0"/>
+          <w:iCs w:val="0"/>
+          <w:u w:val="none"/>
+          <w:lang w:val="pt-BR"/>
+        </w:rPr>
+        <w:t>Tabela_Faixas_Incentivo_Mini</w:t>
+      </w:r>
+      <w:r>
+        <w:rPr>
+          <w:i w:val="0"/>
+          <w:iCs w:val="0"/>
+          <w:u w:val="none"/>
+          <w:lang w:val="pt-BR"/>
+        </w:rPr>
+        <w:t xml:space="preserve"> (#Ativo, Taxa).</w:t>
+      </w:r>
+    </w:p>
+    <w:p>
+      <w:pPr>
+        <w:ind w:left="100" w:hanging="100" w:hangingChars="50"/>
+        <w:rPr>
+          <w:i w:val="0"/>
+          <w:iCs w:val="0"/>
+          <w:u w:val="none"/>
+          <w:lang w:val="pt-BR"/>
+        </w:rPr>
+      </w:pPr>
+      <w:r>
+        <w:rPr>
+          <w:b/>
+          <w:bCs/>
+          <w:i w:val="0"/>
+          <w:iCs w:val="0"/>
+          <w:u w:val="none"/>
+          <w:lang w:val="pt-BR"/>
+        </w:rPr>
+        <w:t>Outros_Custos_Configuração</w:t>
+      </w:r>
+      <w:r>
+        <w:rPr>
+          <w:i w:val="0"/>
+          <w:iCs w:val="0"/>
+          <w:u w:val="none"/>
+          <w:lang w:val="pt-BR"/>
+        </w:rPr>
+        <w:t xml:space="preserve"> (IR_Comum, IR_DayTrade, Cod_DARF_Comum, Cod_DARF_DayTrade)</w:t>
+      </w:r>
+    </w:p>
+    <w:p>
+      <w:pPr>
+        <w:ind w:left="100" w:hanging="100" w:hangingChars="50"/>
+        <w:rPr>
+          <w:i w:val="0"/>
+          <w:iCs w:val="0"/>
+          <w:u w:val="none"/>
+          <w:lang w:val="pt-BR"/>
+        </w:rPr>
+      </w:pPr>
+    </w:p>
+    <w:p>
+      <w:pPr>
+        <w:ind w:left="100" w:hanging="100" w:hangingChars="50"/>
+        <w:rPr>
+          <w:i w:val="0"/>
+          <w:iCs w:val="0"/>
+          <w:u w:val="none"/>
+          <w:lang w:val="pt-BR"/>
+        </w:rPr>
+      </w:pPr>
+      <w:r>
+        <w:rPr>
+          <w:i w:val="0"/>
+          <w:iCs w:val="0"/>
+          <w:u w:val="none"/>
+          <w:lang w:val="pt-BR"/>
+        </w:rPr>
+        <w:t>Mais ainda o sistema deve ser capaz de</w:t>
       </w:r>
       <w:bookmarkStart w:id="0" w:name="_GoBack"/>
       <w:bookmarkEnd w:id="0"/>
-      <w:r>
-        <w:rPr>
-          <w:lang w:val="pt-BR"/>
-        </w:rPr>
-        <w:t>no sistema.</w:t>
-      </w:r>
-    </w:p>
-    <w:p>
-      <w:pPr>
-        <w:rPr>
-          <w:i w:val="0"/>
-          <w:iCs w:val="0"/>
-          <w:u w:val="none"/>
-          <w:lang w:val="pt-BR"/>
-        </w:rPr>
-      </w:pPr>
-      <w:r>
-        <w:rPr>
-          <w:lang w:val="pt-BR"/>
-        </w:rPr>
-        <w:t xml:space="preserve">O </w:t>
-      </w:r>
-      <w:r>
-        <w:rPr>
-          <w:b/>
-          <w:bCs/>
-          <w:u w:val="single"/>
-          <w:lang w:val="pt-BR"/>
-        </w:rPr>
-        <w:t>Investidor</w:t>
-      </w:r>
-      <w:r>
-        <w:rPr>
-          <w:lang w:val="pt-BR"/>
-        </w:rPr>
-        <w:t xml:space="preserve"> realiza o </w:t>
-      </w:r>
-      <w:r>
-        <w:rPr>
-          <w:b/>
-          <w:bCs/>
-          <w:u w:val="single"/>
-          <w:lang w:val="pt-BR"/>
-        </w:rPr>
-        <w:t>cadastro das Notas Corretagem</w:t>
-      </w:r>
-      <w:r>
-        <w:rPr>
-          <w:u w:val="none"/>
-          <w:lang w:val="pt-BR"/>
-        </w:rPr>
-        <w:t xml:space="preserve"> no sistema, mais ainda tem a possibilidade de </w:t>
-      </w:r>
-      <w:r>
-        <w:rPr>
-          <w:b/>
-          <w:bCs/>
-          <w:u w:val="single"/>
-          <w:lang w:val="pt-BR"/>
-        </w:rPr>
-        <w:t>configurar</w:t>
-      </w:r>
-      <w:r>
-        <w:rPr>
-          <w:u w:val="none"/>
-          <w:lang w:val="pt-BR"/>
-        </w:rPr>
-        <w:t xml:space="preserve"> todas as variáveis do sistema, afim de que gere um Banco de Dados com as </w:t>
-      </w:r>
-      <w:r>
-        <w:rPr>
-          <w:i w:val="0"/>
-          <w:iCs w:val="0"/>
-          <w:u w:val="none"/>
-          <w:lang w:val="pt-BR"/>
-        </w:rPr>
-        <w:t>Operações</w:t>
-      </w:r>
-      <w:r>
-        <w:rPr>
-          <w:i w:val="0"/>
-          <w:iCs w:val="0"/>
-          <w:u w:val="none"/>
-          <w:lang w:val="pt-BR"/>
-        </w:rPr>
-        <w:t xml:space="preserve"> relativas aos seus investimentos.</w:t>
-      </w:r>
-    </w:p>
-    <w:p>
-      <w:pPr>
-        <w:rPr>
-          <w:i w:val="0"/>
-          <w:iCs w:val="0"/>
-          <w:u w:val="none"/>
-          <w:lang w:val="pt-BR"/>
-        </w:rPr>
-      </w:pPr>
-      <w:r>
-        <w:rPr>
-          <w:i w:val="0"/>
-          <w:iCs w:val="0"/>
-          <w:u w:val="none"/>
-          <w:lang w:val="pt-BR"/>
-        </w:rPr>
-        <w:t xml:space="preserve">As </w:t>
-      </w:r>
-      <w:r>
-        <w:rPr>
-          <w:i w:val="0"/>
-          <w:iCs w:val="0"/>
-          <w:u w:val="none"/>
-          <w:lang w:val="pt-BR"/>
-        </w:rPr>
-        <w:t>Operações</w:t>
-      </w:r>
-      <w:r>
-        <w:rPr>
-          <w:i w:val="0"/>
-          <w:iCs w:val="0"/>
-          <w:u w:val="none"/>
-          <w:lang w:val="pt-BR"/>
-        </w:rPr>
-        <w:t xml:space="preserve"> são processadas gerando compilações mensais consolidadas ou não, estas compilações são geradas através das movimentações que são cadastradas através das Notas Corretagem.</w:t>
-      </w:r>
-    </w:p>
-    <w:p>
-      <w:pPr>
-        <w:ind w:left="100" w:hanging="100" w:hangingChars="50"/>
-        <w:rPr>
-          <w:rFonts w:hint="default"/>
-          <w:i w:val="0"/>
-          <w:iCs w:val="0"/>
-          <w:u w:val="none"/>
-          <w:lang w:val="pt-BR"/>
-        </w:rPr>
-      </w:pPr>
-      <w:r>
-        <w:rPr>
-          <w:i w:val="0"/>
-          <w:iCs w:val="0"/>
-          <w:u w:val="none"/>
-          <w:lang w:val="pt-BR"/>
-        </w:rPr>
-        <w:t xml:space="preserve">O </w:t>
-      </w:r>
-      <w:r>
-        <w:rPr>
-          <w:b/>
-          <w:bCs/>
-          <w:i w:val="0"/>
-          <w:iCs w:val="0"/>
-          <w:u w:val="single"/>
-          <w:lang w:val="pt-BR"/>
-        </w:rPr>
-        <w:t>cadastro das Notas Corretagem</w:t>
-      </w:r>
-      <w:r>
-        <w:rPr>
-          <w:i w:val="0"/>
-          <w:iCs w:val="0"/>
-          <w:u w:val="none"/>
-          <w:lang w:val="pt-BR"/>
-        </w:rPr>
-        <w:t xml:space="preserve"> geram simultaneamente o </w:t>
-      </w:r>
-      <w:r>
-        <w:rPr>
-          <w:b/>
-          <w:bCs/>
-          <w:i w:val="0"/>
-          <w:iCs w:val="0"/>
-          <w:u w:val="single"/>
-          <w:lang w:val="pt-BR"/>
-        </w:rPr>
-        <w:t>Relatório Gerencial</w:t>
-      </w:r>
-      <w:r>
-        <w:rPr>
-          <w:i w:val="0"/>
-          <w:iCs w:val="0"/>
-          <w:u w:val="none"/>
-          <w:lang w:val="pt-BR"/>
-        </w:rPr>
-        <w:t xml:space="preserve"> e o </w:t>
-      </w:r>
-      <w:r>
-        <w:rPr>
-          <w:b/>
-          <w:bCs/>
-          <w:i w:val="0"/>
-          <w:iCs w:val="0"/>
-          <w:u w:val="single"/>
-          <w:lang w:val="pt-BR"/>
-        </w:rPr>
-        <w:t>Relatório Analítico</w:t>
-      </w:r>
-      <w:r>
-        <w:rPr>
-          <w:i w:val="0"/>
-          <w:iCs w:val="0"/>
-          <w:u w:val="none"/>
-          <w:lang w:val="pt-BR"/>
-        </w:rPr>
-        <w:t xml:space="preserve"> que por sua vez auxiliam no gerenciamento dos Bens e Direitos que são muito úteis para o preenchimento da Declaração anual de Imposto de Renda Pessoa Física, o </w:t>
-      </w:r>
-      <w:r>
-        <w:rPr>
-          <w:b/>
-          <w:bCs/>
-          <w:i w:val="0"/>
-          <w:iCs w:val="0"/>
-          <w:u w:val="single"/>
-          <w:lang w:val="pt-BR"/>
-        </w:rPr>
-        <w:t>cadastro das Notas Corretagem</w:t>
-      </w:r>
-      <w:r>
-        <w:rPr>
-          <w:i w:val="0"/>
-          <w:iCs w:val="0"/>
-          <w:u w:val="none"/>
-          <w:lang w:val="pt-BR"/>
-        </w:rPr>
-        <w:t xml:space="preserve"> possibilitam também a possibilidade de gerar um </w:t>
-      </w:r>
-      <w:r>
-        <w:rPr>
-          <w:b/>
-          <w:bCs/>
-          <w:i w:val="0"/>
-          <w:iCs w:val="0"/>
-          <w:u w:val="single"/>
-          <w:lang w:val="pt-BR"/>
-        </w:rPr>
-        <w:t>esboço da Guia de Recolhimento</w:t>
-      </w:r>
-      <w:r>
-        <w:rPr>
-          <w:i w:val="0"/>
-          <w:iCs w:val="0"/>
-          <w:u w:val="none"/>
-          <w:lang w:val="pt-BR"/>
-        </w:rPr>
-        <w:t xml:space="preserve"> </w:t>
-      </w:r>
-      <w:r>
-        <w:rPr>
-          <w:rFonts w:hint="default"/>
-          <w:i w:val="0"/>
-          <w:iCs w:val="0"/>
-          <w:u w:val="none"/>
-          <w:lang w:val="pt-BR"/>
-        </w:rPr>
-        <w:t>para auxiliar no preenchimento do DARF.</w:t>
-      </w:r>
-    </w:p>
-    <w:p>
-      <w:pPr>
-        <w:ind w:left="100" w:hanging="100" w:hangingChars="50"/>
-        <w:rPr>
-          <w:i w:val="0"/>
-          <w:iCs w:val="0"/>
-          <w:u w:val="none"/>
-          <w:lang w:val="pt-BR"/>
-        </w:rPr>
-      </w:pPr>
     </w:p>
     <w:sectPr>
       <w:pgSz w:w="11906" w:h="16838"/>

</xml_diff>